<commit_message>
Fixed broken regex statement docToString.php.
</commit_message>
<xml_diff>
--- a/test.docx
+++ b/test.docx
@@ -10,6 +10,26 @@
       <w:r>
         <w:rPr/>
         <w:t>This is example text. This text will hopefully be replaced by something which is more impressive.</w:t>
+      </w:r>
+    </w:p>
+    <w:p>
+      <w:pPr>
+        <w:pStyle w:val="Normal"/>
+        <w:rPr/>
+      </w:pPr>
+      <w:r>
+        <w:rPr/>
+        <w:t>Whoops</w:t>
+      </w:r>
+    </w:p>
+    <w:p>
+      <w:pPr>
+        <w:pStyle w:val="Normal"/>
+        <w:rPr/>
+      </w:pPr>
+      <w:r>
+        <w:rPr/>
+        <w:t>Whoopsiedoo</w:t>
       </w:r>
     </w:p>
     <w:sectPr>
@@ -31,6 +51,7 @@
     <w:rPrDefault>
       <w:rPr>
         <w:rFonts w:ascii="Liberation Serif" w:hAnsi="Liberation Serif" w:eastAsia="Noto Sans CJK SC Regular" w:cs="FreeSans"/>
+        <w:sz w:val="20"/>
         <w:szCs w:val="24"/>
         <w:lang w:val="en-GB" w:eastAsia="zh-CN" w:bidi="hi-IN"/>
       </w:rPr>

</xml_diff>